<commit_message>
responsive changes and content
</commit_message>
<xml_diff>
--- a/Some Items To Account For.docx
+++ b/Some Items To Account For.docx
@@ -31,8 +31,31 @@
     </w:p>
     <w:p/>
     <w:p>
+      <w:pPr>
+        <w:rPr>
+          <w:rFonts w:ascii="Times" w:eastAsia="Times New Roman" w:hAnsi="Times" w:cs="Times New Roman"/>
+          <w:sz w:val="20"/>
+          <w:szCs w:val="20"/>
+        </w:rPr>
+      </w:pPr>
+      <w:r>
+        <w:t xml:space="preserve">First of all what is accounting? Accounting or accountancy is the measurement, processing and communication of financial information about economic entities such as businesses and corporations. Well if you haven’t fallen asleep yet I applaud you, but what does this mean in the world of </w:t>
+      </w:r>
+      <w:proofErr w:type="spellStart"/>
+      <w:r>
+        <w:t>CoC</w:t>
+      </w:r>
+      <w:proofErr w:type="spellEnd"/>
+      <w:r>
+        <w:t xml:space="preserve">. </w:t>
+      </w:r>
       <w:bookmarkStart w:id="0" w:name="_GoBack"/>
       <w:bookmarkEnd w:id="0"/>
+    </w:p>
+    <w:p>
+      <w:r>
+        <w:t xml:space="preserve"> </w:t>
+      </w:r>
     </w:p>
     <w:sectPr>
       <w:pgSz w:w="12240" w:h="15840"/>
@@ -227,6 +250,23 @@
     <w:semiHidden/>
     <w:unhideWhenUsed/>
   </w:style>
+  <w:style w:type="character" w:customStyle="1" w:styleId="apple-converted-space">
+    <w:name w:val="apple-converted-space"/>
+    <w:basedOn w:val="DefaultParagraphFont"/>
+    <w:rsid w:val="00FA4EA1"/>
+  </w:style>
+  <w:style w:type="character" w:styleId="Hyperlink">
+    <w:name w:val="Hyperlink"/>
+    <w:basedOn w:val="DefaultParagraphFont"/>
+    <w:uiPriority w:val="99"/>
+    <w:semiHidden/>
+    <w:unhideWhenUsed/>
+    <w:rsid w:val="00FA4EA1"/>
+    <w:rPr>
+      <w:color w:val="0000FF"/>
+      <w:u w:val="single"/>
+    </w:rPr>
+  </w:style>
 </w:styles>
 </file>
 
@@ -413,6 +453,23 @@
     <w:semiHidden/>
     <w:unhideWhenUsed/>
   </w:style>
+  <w:style w:type="character" w:customStyle="1" w:styleId="apple-converted-space">
+    <w:name w:val="apple-converted-space"/>
+    <w:basedOn w:val="DefaultParagraphFont"/>
+    <w:rsid w:val="00FA4EA1"/>
+  </w:style>
+  <w:style w:type="character" w:styleId="Hyperlink">
+    <w:name w:val="Hyperlink"/>
+    <w:basedOn w:val="DefaultParagraphFont"/>
+    <w:uiPriority w:val="99"/>
+    <w:semiHidden/>
+    <w:unhideWhenUsed/>
+    <w:rsid w:val="00FA4EA1"/>
+    <w:rPr>
+      <w:color w:val="0000FF"/>
+      <w:u w:val="single"/>
+    </w:rPr>
+  </w:style>
 </w:styles>
 </file>
 

</xml_diff>